<commit_message>
Updated log, added detection
Made a python code to receive video and detect human, and another esp32 code to get xy axis and follow
</commit_message>
<xml_diff>
--- a/Log.docx
+++ b/Log.docx
@@ -40,17 +40,7 @@
           <w:sz w:val="32"/>
           <w:szCs w:val="32"/>
         </w:rPr>
-        <w:t>(</w:t>
-      </w:r>
-      <w:r>
-        <w:rPr>
-          <w:rFonts w:ascii="Book Antiqua" w:hAnsi="Book Antiqua"/>
-          <w:b/>
-          <w:bCs/>
-          <w:sz w:val="32"/>
-          <w:szCs w:val="32"/>
-        </w:rPr>
-        <w:t xml:space="preserve">Wednesday - </w:t>
+        <w:t xml:space="preserve">(Wednesday - </w:t>
       </w:r>
       <w:r>
         <w:rPr>
@@ -417,57 +407,7 @@
           <w:sz w:val="32"/>
           <w:szCs w:val="32"/>
         </w:rPr>
-        <w:t>3</w:t>
-      </w:r>
-      <w:r>
-        <w:rPr>
-          <w:rFonts w:ascii="Book Antiqua" w:hAnsi="Book Antiqua"/>
-          <w:b/>
-          <w:bCs/>
-          <w:sz w:val="32"/>
-          <w:szCs w:val="32"/>
-        </w:rPr>
-        <w:t xml:space="preserve"> (</w:t>
-      </w:r>
-      <w:r>
-        <w:rPr>
-          <w:rFonts w:ascii="Book Antiqua" w:hAnsi="Book Antiqua"/>
-          <w:b/>
-          <w:bCs/>
-          <w:sz w:val="32"/>
-          <w:szCs w:val="32"/>
-        </w:rPr>
-        <w:t>Fri</w:t>
-      </w:r>
-      <w:r>
-        <w:rPr>
-          <w:rFonts w:ascii="Book Antiqua" w:hAnsi="Book Antiqua"/>
-          <w:b/>
-          <w:bCs/>
-          <w:sz w:val="32"/>
-          <w:szCs w:val="32"/>
-        </w:rPr>
-        <w:t xml:space="preserve">day </w:t>
-      </w:r>
-      <w:r>
-        <w:rPr>
-          <w:rFonts w:ascii="Book Antiqua" w:hAnsi="Book Antiqua"/>
-          <w:b/>
-          <w:bCs/>
-          <w:sz w:val="32"/>
-          <w:szCs w:val="32"/>
-        </w:rPr>
-        <w:t>–</w:t>
-      </w:r>
-      <w:r>
-        <w:rPr>
-          <w:rFonts w:ascii="Book Antiqua" w:hAnsi="Book Antiqua"/>
-          <w:b/>
-          <w:bCs/>
-          <w:sz w:val="32"/>
-          <w:szCs w:val="32"/>
-        </w:rPr>
-        <w:t xml:space="preserve"> </w:t>
+        <w:t xml:space="preserve">3 (Friday – </w:t>
       </w:r>
       <w:r>
         <w:rPr>
@@ -563,47 +503,7 @@
           <w:sz w:val="32"/>
           <w:szCs w:val="32"/>
         </w:rPr>
-        <w:t>4</w:t>
-      </w:r>
-      <w:r>
-        <w:rPr>
-          <w:rFonts w:ascii="Book Antiqua" w:hAnsi="Book Antiqua"/>
-          <w:b/>
-          <w:bCs/>
-          <w:sz w:val="32"/>
-          <w:szCs w:val="32"/>
-        </w:rPr>
-        <w:t xml:space="preserve"> (</w:t>
-      </w:r>
-      <w:r>
-        <w:rPr>
-          <w:rFonts w:ascii="Book Antiqua" w:hAnsi="Book Antiqua"/>
-          <w:b/>
-          <w:bCs/>
-          <w:sz w:val="32"/>
-          <w:szCs w:val="32"/>
-        </w:rPr>
-        <w:t>Sun</w:t>
-      </w:r>
-      <w:r>
-        <w:rPr>
-          <w:rFonts w:ascii="Book Antiqua" w:hAnsi="Book Antiqua"/>
-          <w:b/>
-          <w:bCs/>
-          <w:sz w:val="32"/>
-          <w:szCs w:val="32"/>
-        </w:rPr>
-        <w:t xml:space="preserve">day – </w:t>
-      </w:r>
-      <w:r>
-        <w:rPr>
-          <w:rFonts w:ascii="Book Antiqua" w:hAnsi="Book Antiqua"/>
-          <w:b/>
-          <w:bCs/>
-          <w:sz w:val="32"/>
-          <w:szCs w:val="32"/>
-        </w:rPr>
-        <w:t>5</w:t>
+        <w:t>4 (Sunday – 5</w:t>
       </w:r>
       <w:r>
         <w:rPr>
@@ -660,13 +560,7 @@
         <w:rPr>
           <w:rFonts w:ascii="Book Antiqua" w:hAnsi="Book Antiqua"/>
         </w:rPr>
-        <w:t xml:space="preserve">Tested said </w:t>
-      </w:r>
-      <w:r>
-        <w:rPr>
-          <w:rFonts w:ascii="Book Antiqua" w:hAnsi="Book Antiqua"/>
-        </w:rPr>
-        <w:t>ultrasonic based following robot</w:t>
+        <w:t>Tested said ultrasonic based following robot</w:t>
       </w:r>
     </w:p>
     <w:p>
@@ -715,15 +609,624 @@
       <w:pPr>
         <w:rPr>
           <w:rFonts w:ascii="Book Antiqua" w:hAnsi="Book Antiqua"/>
-        </w:rPr>
-      </w:pPr>
-    </w:p>
-    <w:p>
-      <w:pPr>
-        <w:rPr>
-          <w:rFonts w:ascii="Book Antiqua" w:hAnsi="Book Antiqua"/>
-        </w:rPr>
-      </w:pPr>
+          <w:sz w:val="32"/>
+          <w:szCs w:val="32"/>
+        </w:rPr>
+      </w:pPr>
+      <w:r>
+        <w:rPr>
+          <w:rFonts w:ascii="Book Antiqua" w:hAnsi="Book Antiqua"/>
+          <w:b/>
+          <w:bCs/>
+          <w:sz w:val="32"/>
+          <w:szCs w:val="32"/>
+        </w:rPr>
+        <w:t xml:space="preserve">DAY </w:t>
+      </w:r>
+      <w:r>
+        <w:rPr>
+          <w:rFonts w:ascii="Book Antiqua" w:hAnsi="Book Antiqua"/>
+          <w:b/>
+          <w:bCs/>
+          <w:sz w:val="32"/>
+          <w:szCs w:val="32"/>
+        </w:rPr>
+        <w:t>5-8</w:t>
+      </w:r>
+      <w:r>
+        <w:rPr>
+          <w:rFonts w:ascii="Book Antiqua" w:hAnsi="Book Antiqua"/>
+          <w:b/>
+          <w:bCs/>
+          <w:sz w:val="32"/>
+          <w:szCs w:val="32"/>
+        </w:rPr>
+        <w:t xml:space="preserve"> (</w:t>
+      </w:r>
+      <w:r>
+        <w:rPr>
+          <w:rFonts w:ascii="Book Antiqua" w:hAnsi="Book Antiqua"/>
+          <w:b/>
+          <w:bCs/>
+          <w:sz w:val="32"/>
+          <w:szCs w:val="32"/>
+        </w:rPr>
+        <w:t>Mon</w:t>
+      </w:r>
+      <w:r>
+        <w:rPr>
+          <w:rFonts w:ascii="Book Antiqua" w:hAnsi="Book Antiqua"/>
+          <w:b/>
+          <w:bCs/>
+          <w:sz w:val="32"/>
+          <w:szCs w:val="32"/>
+        </w:rPr>
+        <w:t xml:space="preserve">day – </w:t>
+      </w:r>
+      <w:r>
+        <w:rPr>
+          <w:rFonts w:ascii="Book Antiqua" w:hAnsi="Book Antiqua"/>
+          <w:b/>
+          <w:bCs/>
+          <w:sz w:val="32"/>
+          <w:szCs w:val="32"/>
+        </w:rPr>
+        <w:t>6</w:t>
+      </w:r>
+      <w:r>
+        <w:rPr>
+          <w:rFonts w:ascii="Book Antiqua" w:hAnsi="Book Antiqua"/>
+          <w:b/>
+          <w:bCs/>
+          <w:sz w:val="32"/>
+          <w:szCs w:val="32"/>
+          <w:vertAlign w:val="superscript"/>
+        </w:rPr>
+        <w:t>th</w:t>
+      </w:r>
+      <w:r>
+        <w:rPr>
+          <w:rFonts w:ascii="Book Antiqua" w:hAnsi="Book Antiqua"/>
+          <w:b/>
+          <w:bCs/>
+          <w:sz w:val="32"/>
+          <w:szCs w:val="32"/>
+        </w:rPr>
+        <w:t xml:space="preserve"> May</w:t>
+      </w:r>
+      <w:r>
+        <w:rPr>
+          <w:rFonts w:ascii="Book Antiqua" w:hAnsi="Book Antiqua"/>
+          <w:b/>
+          <w:bCs/>
+          <w:sz w:val="32"/>
+          <w:szCs w:val="32"/>
+        </w:rPr>
+        <w:t xml:space="preserve"> to  Thursday – 9</w:t>
+      </w:r>
+      <w:r>
+        <w:rPr>
+          <w:rFonts w:ascii="Book Antiqua" w:hAnsi="Book Antiqua"/>
+          <w:b/>
+          <w:bCs/>
+          <w:sz w:val="32"/>
+          <w:szCs w:val="32"/>
+          <w:vertAlign w:val="superscript"/>
+        </w:rPr>
+        <w:t>th</w:t>
+      </w:r>
+      <w:r>
+        <w:rPr>
+          <w:rFonts w:ascii="Book Antiqua" w:hAnsi="Book Antiqua"/>
+          <w:b/>
+          <w:bCs/>
+          <w:sz w:val="32"/>
+          <w:szCs w:val="32"/>
+        </w:rPr>
+        <w:t xml:space="preserve"> May</w:t>
+      </w:r>
+      <w:r>
+        <w:rPr>
+          <w:rFonts w:ascii="Book Antiqua" w:hAnsi="Book Antiqua"/>
+          <w:b/>
+          <w:bCs/>
+          <w:sz w:val="32"/>
+          <w:szCs w:val="32"/>
+        </w:rPr>
+        <w:t>):</w:t>
+      </w:r>
+    </w:p>
+    <w:p>
+      <w:pPr>
+        <w:pStyle w:val="ListParagraph"/>
+        <w:numPr>
+          <w:ilvl w:val="0"/>
+          <w:numId w:val="6"/>
+        </w:numPr>
+        <w:rPr>
+          <w:rFonts w:ascii="Book Antiqua" w:hAnsi="Book Antiqua"/>
+        </w:rPr>
+      </w:pPr>
+      <w:r>
+        <w:rPr>
+          <w:rFonts w:ascii="Book Antiqua" w:hAnsi="Book Antiqua"/>
+        </w:rPr>
+        <w:t>Made Esp32 cam object detecting code</w:t>
+      </w:r>
+    </w:p>
+    <w:p>
+      <w:pPr>
+        <w:pStyle w:val="ListParagraph"/>
+        <w:numPr>
+          <w:ilvl w:val="0"/>
+          <w:numId w:val="6"/>
+        </w:numPr>
+        <w:rPr>
+          <w:rFonts w:ascii="Book Antiqua" w:hAnsi="Book Antiqua"/>
+        </w:rPr>
+      </w:pPr>
+      <w:r>
+        <w:rPr>
+          <w:rFonts w:ascii="Book Antiqua" w:hAnsi="Book Antiqua"/>
+        </w:rPr>
+        <w:t>Detected few objects</w:t>
+      </w:r>
+    </w:p>
+    <w:p>
+      <w:pPr>
+        <w:pStyle w:val="ListParagraph"/>
+        <w:numPr>
+          <w:ilvl w:val="0"/>
+          <w:numId w:val="6"/>
+        </w:numPr>
+        <w:rPr>
+          <w:rFonts w:ascii="Book Antiqua" w:hAnsi="Book Antiqua"/>
+        </w:rPr>
+      </w:pPr>
+      <w:r>
+        <w:rPr>
+          <w:rFonts w:ascii="Book Antiqua" w:hAnsi="Book Antiqua"/>
+        </w:rPr>
+        <w:t>Didn’t move or track</w:t>
+      </w:r>
+    </w:p>
+    <w:p>
+      <w:pPr>
+        <w:pStyle w:val="ListParagraph"/>
+        <w:numPr>
+          <w:ilvl w:val="0"/>
+          <w:numId w:val="6"/>
+        </w:numPr>
+        <w:rPr>
+          <w:rFonts w:ascii="Book Antiqua" w:hAnsi="Book Antiqua"/>
+        </w:rPr>
+      </w:pPr>
+      <w:r>
+        <w:rPr>
+          <w:rFonts w:ascii="Book Antiqua" w:hAnsi="Book Antiqua"/>
+        </w:rPr>
+        <w:t>Failed</w:t>
+      </w:r>
+    </w:p>
+    <w:p>
+      <w:pPr>
+        <w:pStyle w:val="ListParagraph"/>
+        <w:numPr>
+          <w:ilvl w:val="0"/>
+          <w:numId w:val="6"/>
+        </w:numPr>
+        <w:rPr>
+          <w:rFonts w:ascii="Book Antiqua" w:hAnsi="Book Antiqua"/>
+        </w:rPr>
+      </w:pPr>
+      <w:r>
+        <w:rPr>
+          <w:rFonts w:ascii="Book Antiqua" w:hAnsi="Book Antiqua"/>
+        </w:rPr>
+        <w:t>Research and learned about esp32 cam</w:t>
+      </w:r>
+    </w:p>
+    <w:p>
+      <w:pPr>
+        <w:rPr>
+          <w:rFonts w:ascii="Book Antiqua" w:hAnsi="Book Antiqua"/>
+          <w:sz w:val="32"/>
+          <w:szCs w:val="32"/>
+        </w:rPr>
+      </w:pPr>
+      <w:r>
+        <w:rPr>
+          <w:rFonts w:ascii="Book Antiqua" w:hAnsi="Book Antiqua"/>
+          <w:b/>
+          <w:bCs/>
+          <w:sz w:val="32"/>
+          <w:szCs w:val="32"/>
+        </w:rPr>
+        <w:t xml:space="preserve">DAY </w:t>
+      </w:r>
+      <w:r>
+        <w:rPr>
+          <w:rFonts w:ascii="Book Antiqua" w:hAnsi="Book Antiqua"/>
+          <w:b/>
+          <w:bCs/>
+          <w:sz w:val="32"/>
+          <w:szCs w:val="32"/>
+        </w:rPr>
+        <w:t>9 (Friday – 10</w:t>
+      </w:r>
+      <w:r>
+        <w:rPr>
+          <w:rFonts w:ascii="Book Antiqua" w:hAnsi="Book Antiqua"/>
+          <w:b/>
+          <w:bCs/>
+          <w:sz w:val="32"/>
+          <w:szCs w:val="32"/>
+          <w:vertAlign w:val="superscript"/>
+        </w:rPr>
+        <w:t>th</w:t>
+      </w:r>
+      <w:r>
+        <w:rPr>
+          <w:rFonts w:ascii="Book Antiqua" w:hAnsi="Book Antiqua"/>
+          <w:b/>
+          <w:bCs/>
+          <w:sz w:val="32"/>
+          <w:szCs w:val="32"/>
+        </w:rPr>
+        <w:t xml:space="preserve"> May 2024):</w:t>
+      </w:r>
+    </w:p>
+    <w:p>
+      <w:pPr>
+        <w:pStyle w:val="ListParagraph"/>
+        <w:numPr>
+          <w:ilvl w:val="0"/>
+          <w:numId w:val="7"/>
+        </w:numPr>
+        <w:rPr>
+          <w:rFonts w:ascii="Book Antiqua" w:hAnsi="Book Antiqua"/>
+        </w:rPr>
+      </w:pPr>
+      <w:r>
+        <w:rPr>
+          <w:rFonts w:ascii="Book Antiqua" w:hAnsi="Book Antiqua"/>
+        </w:rPr>
+        <w:t xml:space="preserve">Made </w:t>
+      </w:r>
+      <w:proofErr w:type="spellStart"/>
+      <w:r>
+        <w:rPr>
+          <w:rFonts w:ascii="Book Antiqua" w:hAnsi="Book Antiqua"/>
+        </w:rPr>
+        <w:t>wifi</w:t>
+      </w:r>
+      <w:proofErr w:type="spellEnd"/>
+      <w:r>
+        <w:rPr>
+          <w:rFonts w:ascii="Book Antiqua" w:hAnsi="Book Antiqua"/>
+        </w:rPr>
+        <w:t>/hotspot following car</w:t>
+      </w:r>
+    </w:p>
+    <w:p>
+      <w:pPr>
+        <w:pStyle w:val="ListParagraph"/>
+        <w:numPr>
+          <w:ilvl w:val="0"/>
+          <w:numId w:val="7"/>
+        </w:numPr>
+        <w:rPr>
+          <w:rFonts w:ascii="Book Antiqua" w:hAnsi="Book Antiqua"/>
+        </w:rPr>
+      </w:pPr>
+      <w:r>
+        <w:rPr>
+          <w:rFonts w:ascii="Book Antiqua" w:hAnsi="Book Antiqua"/>
+        </w:rPr>
+        <w:t xml:space="preserve">Initialized </w:t>
+      </w:r>
+      <w:proofErr w:type="spellStart"/>
+      <w:r>
+        <w:rPr>
+          <w:rFonts w:ascii="Book Antiqua" w:hAnsi="Book Antiqua"/>
+        </w:rPr>
+        <w:t>wifi</w:t>
+      </w:r>
+      <w:proofErr w:type="spellEnd"/>
+      <w:r>
+        <w:rPr>
+          <w:rFonts w:ascii="Book Antiqua" w:hAnsi="Book Antiqua"/>
+        </w:rPr>
+        <w:t xml:space="preserve"> processing and converting RSSI to distance</w:t>
+      </w:r>
+    </w:p>
+    <w:p>
+      <w:pPr>
+        <w:pStyle w:val="ListParagraph"/>
+        <w:numPr>
+          <w:ilvl w:val="0"/>
+          <w:numId w:val="7"/>
+        </w:numPr>
+        <w:rPr>
+          <w:rFonts w:ascii="Book Antiqua" w:hAnsi="Book Antiqua"/>
+        </w:rPr>
+      </w:pPr>
+      <w:r>
+        <w:rPr>
+          <w:rFonts w:ascii="Book Antiqua" w:hAnsi="Book Antiqua"/>
+        </w:rPr>
+        <w:t>Combined it with the car</w:t>
+      </w:r>
+    </w:p>
+    <w:p>
+      <w:pPr>
+        <w:rPr>
+          <w:rFonts w:ascii="Book Antiqua" w:hAnsi="Book Antiqua"/>
+          <w:sz w:val="32"/>
+          <w:szCs w:val="32"/>
+        </w:rPr>
+      </w:pPr>
+      <w:r>
+        <w:rPr>
+          <w:rFonts w:ascii="Book Antiqua" w:hAnsi="Book Antiqua"/>
+          <w:b/>
+          <w:bCs/>
+          <w:sz w:val="32"/>
+          <w:szCs w:val="32"/>
+        </w:rPr>
+        <w:t xml:space="preserve">DAY </w:t>
+      </w:r>
+      <w:r>
+        <w:rPr>
+          <w:rFonts w:ascii="Book Antiqua" w:hAnsi="Book Antiqua"/>
+          <w:b/>
+          <w:bCs/>
+          <w:sz w:val="32"/>
+          <w:szCs w:val="32"/>
+        </w:rPr>
+        <w:t>10 (Saturday – 11</w:t>
+      </w:r>
+      <w:r>
+        <w:rPr>
+          <w:rFonts w:ascii="Book Antiqua" w:hAnsi="Book Antiqua"/>
+          <w:b/>
+          <w:bCs/>
+          <w:sz w:val="32"/>
+          <w:szCs w:val="32"/>
+          <w:vertAlign w:val="superscript"/>
+        </w:rPr>
+        <w:t>th</w:t>
+      </w:r>
+      <w:r>
+        <w:rPr>
+          <w:rFonts w:ascii="Book Antiqua" w:hAnsi="Book Antiqua"/>
+          <w:b/>
+          <w:bCs/>
+          <w:sz w:val="32"/>
+          <w:szCs w:val="32"/>
+        </w:rPr>
+        <w:t xml:space="preserve"> May 2024):</w:t>
+      </w:r>
+    </w:p>
+    <w:p>
+      <w:pPr>
+        <w:pStyle w:val="ListParagraph"/>
+        <w:numPr>
+          <w:ilvl w:val="0"/>
+          <w:numId w:val="8"/>
+        </w:numPr>
+        <w:rPr>
+          <w:rFonts w:ascii="Book Antiqua" w:hAnsi="Book Antiqua"/>
+        </w:rPr>
+      </w:pPr>
+      <w:r>
+        <w:rPr>
+          <w:rFonts w:ascii="Book Antiqua" w:hAnsi="Book Antiqua"/>
+        </w:rPr>
+        <w:t xml:space="preserve">Worked on ESP32Cam, </w:t>
+      </w:r>
+    </w:p>
+    <w:p>
+      <w:pPr>
+        <w:pStyle w:val="ListParagraph"/>
+        <w:numPr>
+          <w:ilvl w:val="0"/>
+          <w:numId w:val="8"/>
+        </w:numPr>
+        <w:rPr>
+          <w:rFonts w:ascii="Book Antiqua" w:hAnsi="Book Antiqua"/>
+        </w:rPr>
+      </w:pPr>
+      <w:r>
+        <w:rPr>
+          <w:rFonts w:ascii="Book Antiqua" w:hAnsi="Book Antiqua"/>
+        </w:rPr>
+        <w:t>found detection python code</w:t>
+      </w:r>
+    </w:p>
+    <w:p>
+      <w:pPr>
+        <w:pStyle w:val="ListParagraph"/>
+        <w:numPr>
+          <w:ilvl w:val="0"/>
+          <w:numId w:val="8"/>
+        </w:numPr>
+        <w:rPr>
+          <w:rFonts w:ascii="Book Antiqua" w:hAnsi="Book Antiqua"/>
+        </w:rPr>
+      </w:pPr>
+      <w:r>
+        <w:rPr>
+          <w:rFonts w:ascii="Book Antiqua" w:hAnsi="Book Antiqua"/>
+        </w:rPr>
+        <w:t>tried detection on ESP32</w:t>
+      </w:r>
+    </w:p>
+    <w:p>
+      <w:pPr>
+        <w:rPr>
+          <w:rFonts w:ascii="Book Antiqua" w:hAnsi="Book Antiqua"/>
+          <w:sz w:val="32"/>
+          <w:szCs w:val="32"/>
+        </w:rPr>
+      </w:pPr>
+      <w:r>
+        <w:rPr>
+          <w:rFonts w:ascii="Book Antiqua" w:hAnsi="Book Antiqua"/>
+          <w:b/>
+          <w:bCs/>
+          <w:sz w:val="32"/>
+          <w:szCs w:val="32"/>
+        </w:rPr>
+        <w:t xml:space="preserve">DAY </w:t>
+      </w:r>
+      <w:r>
+        <w:rPr>
+          <w:rFonts w:ascii="Book Antiqua" w:hAnsi="Book Antiqua"/>
+          <w:b/>
+          <w:bCs/>
+          <w:sz w:val="32"/>
+          <w:szCs w:val="32"/>
+        </w:rPr>
+        <w:t>1</w:t>
+      </w:r>
+      <w:r>
+        <w:rPr>
+          <w:rFonts w:ascii="Book Antiqua" w:hAnsi="Book Antiqua"/>
+          <w:b/>
+          <w:bCs/>
+          <w:sz w:val="32"/>
+          <w:szCs w:val="32"/>
+        </w:rPr>
+        <w:t>1</w:t>
+      </w:r>
+      <w:r>
+        <w:rPr>
+          <w:rFonts w:ascii="Book Antiqua" w:hAnsi="Book Antiqua"/>
+          <w:b/>
+          <w:bCs/>
+          <w:sz w:val="32"/>
+          <w:szCs w:val="32"/>
+        </w:rPr>
+        <w:t xml:space="preserve"> (S</w:t>
+      </w:r>
+      <w:r>
+        <w:rPr>
+          <w:rFonts w:ascii="Book Antiqua" w:hAnsi="Book Antiqua"/>
+          <w:b/>
+          <w:bCs/>
+          <w:sz w:val="32"/>
+          <w:szCs w:val="32"/>
+        </w:rPr>
+        <w:t>un</w:t>
+      </w:r>
+      <w:r>
+        <w:rPr>
+          <w:rFonts w:ascii="Book Antiqua" w:hAnsi="Book Antiqua"/>
+          <w:b/>
+          <w:bCs/>
+          <w:sz w:val="32"/>
+          <w:szCs w:val="32"/>
+        </w:rPr>
+        <w:t>day – 1</w:t>
+      </w:r>
+      <w:r>
+        <w:rPr>
+          <w:rFonts w:ascii="Book Antiqua" w:hAnsi="Book Antiqua"/>
+          <w:b/>
+          <w:bCs/>
+          <w:sz w:val="32"/>
+          <w:szCs w:val="32"/>
+        </w:rPr>
+        <w:t>2</w:t>
+      </w:r>
+      <w:r>
+        <w:rPr>
+          <w:rFonts w:ascii="Book Antiqua" w:hAnsi="Book Antiqua"/>
+          <w:b/>
+          <w:bCs/>
+          <w:sz w:val="32"/>
+          <w:szCs w:val="32"/>
+          <w:vertAlign w:val="superscript"/>
+        </w:rPr>
+        <w:t>th</w:t>
+      </w:r>
+      <w:r>
+        <w:rPr>
+          <w:rFonts w:ascii="Book Antiqua" w:hAnsi="Book Antiqua"/>
+          <w:b/>
+          <w:bCs/>
+          <w:sz w:val="32"/>
+          <w:szCs w:val="32"/>
+        </w:rPr>
+        <w:t xml:space="preserve"> May 2024):</w:t>
+      </w:r>
+    </w:p>
+    <w:p>
+      <w:pPr>
+        <w:pStyle w:val="ListParagraph"/>
+        <w:numPr>
+          <w:ilvl w:val="0"/>
+          <w:numId w:val="9"/>
+        </w:numPr>
+        <w:rPr>
+          <w:rFonts w:ascii="Book Antiqua" w:hAnsi="Book Antiqua"/>
+        </w:rPr>
+      </w:pPr>
+      <w:r>
+        <w:rPr>
+          <w:rFonts w:ascii="Book Antiqua" w:hAnsi="Book Antiqua"/>
+        </w:rPr>
+        <w:t xml:space="preserve">Worked </w:t>
+      </w:r>
+      <w:r>
+        <w:rPr>
+          <w:rFonts w:ascii="Book Antiqua" w:hAnsi="Book Antiqua"/>
+        </w:rPr>
+        <w:t xml:space="preserve">more </w:t>
+      </w:r>
+      <w:r>
+        <w:rPr>
+          <w:rFonts w:ascii="Book Antiqua" w:hAnsi="Book Antiqua"/>
+        </w:rPr>
+        <w:t xml:space="preserve">on ESP32Cam, </w:t>
+      </w:r>
+    </w:p>
+    <w:p>
+      <w:pPr>
+        <w:pStyle w:val="ListParagraph"/>
+        <w:numPr>
+          <w:ilvl w:val="0"/>
+          <w:numId w:val="9"/>
+        </w:numPr>
+        <w:rPr>
+          <w:rFonts w:ascii="Book Antiqua" w:hAnsi="Book Antiqua"/>
+        </w:rPr>
+      </w:pPr>
+      <w:r>
+        <w:rPr>
+          <w:rFonts w:ascii="Book Antiqua" w:hAnsi="Book Antiqua"/>
+        </w:rPr>
+        <w:t>Made stl files for servo movement</w:t>
+      </w:r>
+    </w:p>
+    <w:p>
+      <w:pPr>
+        <w:pStyle w:val="ListParagraph"/>
+        <w:numPr>
+          <w:ilvl w:val="0"/>
+          <w:numId w:val="9"/>
+        </w:numPr>
+        <w:rPr>
+          <w:rFonts w:ascii="Book Antiqua" w:hAnsi="Book Antiqua"/>
+        </w:rPr>
+      </w:pPr>
+      <w:r>
+        <w:rPr>
+          <w:rFonts w:ascii="Book Antiqua" w:hAnsi="Book Antiqua"/>
+        </w:rPr>
+        <w:t xml:space="preserve">Tested servo movements </w:t>
+      </w:r>
     </w:p>
     <w:sectPr>
       <w:pgSz w:w="12240" w:h="15840"/>
@@ -738,6 +1241,264 @@
 <file path=word/numbering.xml><?xml version="1.0" encoding="utf-8"?>
 <w:numbering xmlns:wpc="http://schemas.microsoft.com/office/word/2010/wordprocessingCanvas" xmlns:cx="http://schemas.microsoft.com/office/drawing/2014/chartex" xmlns:cx1="http://schemas.microsoft.com/office/drawing/2015/9/8/chartex" xmlns:cx2="http://schemas.microsoft.com/office/drawing/2015/10/21/chartex" xmlns:cx3="http://schemas.microsoft.com/office/drawing/2016/5/9/chartex" xmlns:cx4="http://schemas.microsoft.com/office/drawing/2016/5/10/chartex" xmlns:cx5="http://schemas.microsoft.com/office/drawing/2016/5/11/chartex" xmlns:cx6="http://schemas.microsoft.com/office/drawing/2016/5/12/chartex" xmlns:cx7="http://schemas.microsoft.com/office/drawing/2016/5/13/chartex" xmlns:cx8="http://schemas.microsoft.com/office/drawing/2016/5/14/chartex" xmlns:mc="http://schemas.openxmlformats.org/markup-compatibility/2006" xmlns:aink="http://schemas.microsoft.com/office/drawing/2016/ink" xmlns:am3d="http://schemas.microsoft.com/office/drawing/2017/model3d" xmlns:o="urn:schemas-microsoft-com:office:office" xmlns:oel="http://schemas.microsoft.com/office/2019/extlst" xmlns:r="http://schemas.openxmlformats.org/officeDocument/2006/relationships" xmlns:m="http://schemas.openxmlformats.org/officeDocument/2006/math" xmlns:v="urn:schemas-microsoft-com:vml" xmlns:wp14="http://schemas.microsoft.com/office/word/2010/wordprocessingDrawing" xmlns:wp="http://schemas.openxmlformats.org/drawingml/2006/wordprocessingDrawing" xmlns:w10="urn:schemas-microsoft-com:office:word" xmlns:w="http://schemas.openxmlformats.org/wordprocessingml/2006/main" xmlns:w14="http://schemas.microsoft.com/office/word/2010/wordml" xmlns:w15="http://schemas.microsoft.com/office/word/2012/wordml" xmlns:w16cex="http://schemas.microsoft.com/office/word/2018/wordml/cex" xmlns:w16cid="http://schemas.microsoft.com/office/word/2016/wordml/cid" xmlns:w16="http://schemas.microsoft.com/office/word/2018/wordml" xmlns:w16du="http://schemas.microsoft.com/office/word/2023/wordml/word16du" xmlns:w16sdtdh="http://schemas.microsoft.com/office/word/2020/wordml/sdtdatahash" xmlns:w16se="http://schemas.microsoft.com/office/word/2015/wordml/symex" xmlns:wpg="http://schemas.microsoft.com/office/word/2010/wordprocessingGroup" xmlns:wpi="http://schemas.microsoft.com/office/word/2010/wordprocessingInk" xmlns:wne="http://schemas.microsoft.com/office/word/2006/wordml" xmlns:wps="http://schemas.microsoft.com/office/word/2010/wordprocessingShape" mc:Ignorable="w14 w15 w16se w16cid w16 w16cex w16sdtdh w16du wp14">
   <w:abstractNum w:abstractNumId="0" w15:restartNumberingAfterBreak="0">
+    <w:nsid w:val="034B7EC9"/>
+    <w:multiLevelType w:val="hybridMultilevel"/>
+    <w:tmpl w:val="8AC407B4"/>
+    <w:lvl w:ilvl="0" w:tplc="0409000F">
+      <w:start w:val="1"/>
+      <w:numFmt w:val="decimal"/>
+      <w:lvlText w:val="%1."/>
+      <w:lvlJc w:val="left"/>
+      <w:pPr>
+        <w:ind w:left="720" w:hanging="360"/>
+      </w:pPr>
+    </w:lvl>
+    <w:lvl w:ilvl="1" w:tplc="04090019" w:tentative="1">
+      <w:start w:val="1"/>
+      <w:numFmt w:val="lowerLetter"/>
+      <w:lvlText w:val="%2."/>
+      <w:lvlJc w:val="left"/>
+      <w:pPr>
+        <w:ind w:left="1440" w:hanging="360"/>
+      </w:pPr>
+    </w:lvl>
+    <w:lvl w:ilvl="2" w:tplc="0409001B" w:tentative="1">
+      <w:start w:val="1"/>
+      <w:numFmt w:val="lowerRoman"/>
+      <w:lvlText w:val="%3."/>
+      <w:lvlJc w:val="right"/>
+      <w:pPr>
+        <w:ind w:left="2160" w:hanging="180"/>
+      </w:pPr>
+    </w:lvl>
+    <w:lvl w:ilvl="3" w:tplc="0409000F" w:tentative="1">
+      <w:start w:val="1"/>
+      <w:numFmt w:val="decimal"/>
+      <w:lvlText w:val="%4."/>
+      <w:lvlJc w:val="left"/>
+      <w:pPr>
+        <w:ind w:left="2880" w:hanging="360"/>
+      </w:pPr>
+    </w:lvl>
+    <w:lvl w:ilvl="4" w:tplc="04090019" w:tentative="1">
+      <w:start w:val="1"/>
+      <w:numFmt w:val="lowerLetter"/>
+      <w:lvlText w:val="%5."/>
+      <w:lvlJc w:val="left"/>
+      <w:pPr>
+        <w:ind w:left="3600" w:hanging="360"/>
+      </w:pPr>
+    </w:lvl>
+    <w:lvl w:ilvl="5" w:tplc="0409001B" w:tentative="1">
+      <w:start w:val="1"/>
+      <w:numFmt w:val="lowerRoman"/>
+      <w:lvlText w:val="%6."/>
+      <w:lvlJc w:val="right"/>
+      <w:pPr>
+        <w:ind w:left="4320" w:hanging="180"/>
+      </w:pPr>
+    </w:lvl>
+    <w:lvl w:ilvl="6" w:tplc="0409000F" w:tentative="1">
+      <w:start w:val="1"/>
+      <w:numFmt w:val="decimal"/>
+      <w:lvlText w:val="%7."/>
+      <w:lvlJc w:val="left"/>
+      <w:pPr>
+        <w:ind w:left="5040" w:hanging="360"/>
+      </w:pPr>
+    </w:lvl>
+    <w:lvl w:ilvl="7" w:tplc="04090019" w:tentative="1">
+      <w:start w:val="1"/>
+      <w:numFmt w:val="lowerLetter"/>
+      <w:lvlText w:val="%8."/>
+      <w:lvlJc w:val="left"/>
+      <w:pPr>
+        <w:ind w:left="5760" w:hanging="360"/>
+      </w:pPr>
+    </w:lvl>
+    <w:lvl w:ilvl="8" w:tplc="0409001B" w:tentative="1">
+      <w:start w:val="1"/>
+      <w:numFmt w:val="lowerRoman"/>
+      <w:lvlText w:val="%9."/>
+      <w:lvlJc w:val="right"/>
+      <w:pPr>
+        <w:ind w:left="6480" w:hanging="180"/>
+      </w:pPr>
+    </w:lvl>
+  </w:abstractNum>
+  <w:abstractNum w:abstractNumId="1" w15:restartNumberingAfterBreak="0">
+    <w:nsid w:val="20ED5C27"/>
+    <w:multiLevelType w:val="hybridMultilevel"/>
+    <w:tmpl w:val="8AC407B4"/>
+    <w:lvl w:ilvl="0" w:tplc="FFFFFFFF">
+      <w:start w:val="1"/>
+      <w:numFmt w:val="decimal"/>
+      <w:lvlText w:val="%1."/>
+      <w:lvlJc w:val="left"/>
+      <w:pPr>
+        <w:ind w:left="720" w:hanging="360"/>
+      </w:pPr>
+    </w:lvl>
+    <w:lvl w:ilvl="1" w:tplc="FFFFFFFF" w:tentative="1">
+      <w:start w:val="1"/>
+      <w:numFmt w:val="lowerLetter"/>
+      <w:lvlText w:val="%2."/>
+      <w:lvlJc w:val="left"/>
+      <w:pPr>
+        <w:ind w:left="1440" w:hanging="360"/>
+      </w:pPr>
+    </w:lvl>
+    <w:lvl w:ilvl="2" w:tplc="FFFFFFFF" w:tentative="1">
+      <w:start w:val="1"/>
+      <w:numFmt w:val="lowerRoman"/>
+      <w:lvlText w:val="%3."/>
+      <w:lvlJc w:val="right"/>
+      <w:pPr>
+        <w:ind w:left="2160" w:hanging="180"/>
+      </w:pPr>
+    </w:lvl>
+    <w:lvl w:ilvl="3" w:tplc="FFFFFFFF" w:tentative="1">
+      <w:start w:val="1"/>
+      <w:numFmt w:val="decimal"/>
+      <w:lvlText w:val="%4."/>
+      <w:lvlJc w:val="left"/>
+      <w:pPr>
+        <w:ind w:left="2880" w:hanging="360"/>
+      </w:pPr>
+    </w:lvl>
+    <w:lvl w:ilvl="4" w:tplc="FFFFFFFF" w:tentative="1">
+      <w:start w:val="1"/>
+      <w:numFmt w:val="lowerLetter"/>
+      <w:lvlText w:val="%5."/>
+      <w:lvlJc w:val="left"/>
+      <w:pPr>
+        <w:ind w:left="3600" w:hanging="360"/>
+      </w:pPr>
+    </w:lvl>
+    <w:lvl w:ilvl="5" w:tplc="FFFFFFFF" w:tentative="1">
+      <w:start w:val="1"/>
+      <w:numFmt w:val="lowerRoman"/>
+      <w:lvlText w:val="%6."/>
+      <w:lvlJc w:val="right"/>
+      <w:pPr>
+        <w:ind w:left="4320" w:hanging="180"/>
+      </w:pPr>
+    </w:lvl>
+    <w:lvl w:ilvl="6" w:tplc="FFFFFFFF" w:tentative="1">
+      <w:start w:val="1"/>
+      <w:numFmt w:val="decimal"/>
+      <w:lvlText w:val="%7."/>
+      <w:lvlJc w:val="left"/>
+      <w:pPr>
+        <w:ind w:left="5040" w:hanging="360"/>
+      </w:pPr>
+    </w:lvl>
+    <w:lvl w:ilvl="7" w:tplc="FFFFFFFF" w:tentative="1">
+      <w:start w:val="1"/>
+      <w:numFmt w:val="lowerLetter"/>
+      <w:lvlText w:val="%8."/>
+      <w:lvlJc w:val="left"/>
+      <w:pPr>
+        <w:ind w:left="5760" w:hanging="360"/>
+      </w:pPr>
+    </w:lvl>
+    <w:lvl w:ilvl="8" w:tplc="FFFFFFFF" w:tentative="1">
+      <w:start w:val="1"/>
+      <w:numFmt w:val="lowerRoman"/>
+      <w:lvlText w:val="%9."/>
+      <w:lvlJc w:val="right"/>
+      <w:pPr>
+        <w:ind w:left="6480" w:hanging="180"/>
+      </w:pPr>
+    </w:lvl>
+  </w:abstractNum>
+  <w:abstractNum w:abstractNumId="2" w15:restartNumberingAfterBreak="0">
+    <w:nsid w:val="40820E73"/>
+    <w:multiLevelType w:val="hybridMultilevel"/>
+    <w:tmpl w:val="8AC407B4"/>
+    <w:lvl w:ilvl="0" w:tplc="FFFFFFFF">
+      <w:start w:val="1"/>
+      <w:numFmt w:val="decimal"/>
+      <w:lvlText w:val="%1."/>
+      <w:lvlJc w:val="left"/>
+      <w:pPr>
+        <w:ind w:left="720" w:hanging="360"/>
+      </w:pPr>
+    </w:lvl>
+    <w:lvl w:ilvl="1" w:tplc="FFFFFFFF" w:tentative="1">
+      <w:start w:val="1"/>
+      <w:numFmt w:val="lowerLetter"/>
+      <w:lvlText w:val="%2."/>
+      <w:lvlJc w:val="left"/>
+      <w:pPr>
+        <w:ind w:left="1440" w:hanging="360"/>
+      </w:pPr>
+    </w:lvl>
+    <w:lvl w:ilvl="2" w:tplc="FFFFFFFF" w:tentative="1">
+      <w:start w:val="1"/>
+      <w:numFmt w:val="lowerRoman"/>
+      <w:lvlText w:val="%3."/>
+      <w:lvlJc w:val="right"/>
+      <w:pPr>
+        <w:ind w:left="2160" w:hanging="180"/>
+      </w:pPr>
+    </w:lvl>
+    <w:lvl w:ilvl="3" w:tplc="FFFFFFFF" w:tentative="1">
+      <w:start w:val="1"/>
+      <w:numFmt w:val="decimal"/>
+      <w:lvlText w:val="%4."/>
+      <w:lvlJc w:val="left"/>
+      <w:pPr>
+        <w:ind w:left="2880" w:hanging="360"/>
+      </w:pPr>
+    </w:lvl>
+    <w:lvl w:ilvl="4" w:tplc="FFFFFFFF" w:tentative="1">
+      <w:start w:val="1"/>
+      <w:numFmt w:val="lowerLetter"/>
+      <w:lvlText w:val="%5."/>
+      <w:lvlJc w:val="left"/>
+      <w:pPr>
+        <w:ind w:left="3600" w:hanging="360"/>
+      </w:pPr>
+    </w:lvl>
+    <w:lvl w:ilvl="5" w:tplc="FFFFFFFF" w:tentative="1">
+      <w:start w:val="1"/>
+      <w:numFmt w:val="lowerRoman"/>
+      <w:lvlText w:val="%6."/>
+      <w:lvlJc w:val="right"/>
+      <w:pPr>
+        <w:ind w:left="4320" w:hanging="180"/>
+      </w:pPr>
+    </w:lvl>
+    <w:lvl w:ilvl="6" w:tplc="FFFFFFFF" w:tentative="1">
+      <w:start w:val="1"/>
+      <w:numFmt w:val="decimal"/>
+      <w:lvlText w:val="%7."/>
+      <w:lvlJc w:val="left"/>
+      <w:pPr>
+        <w:ind w:left="5040" w:hanging="360"/>
+      </w:pPr>
+    </w:lvl>
+    <w:lvl w:ilvl="7" w:tplc="FFFFFFFF" w:tentative="1">
+      <w:start w:val="1"/>
+      <w:numFmt w:val="lowerLetter"/>
+      <w:lvlText w:val="%8."/>
+      <w:lvlJc w:val="left"/>
+      <w:pPr>
+        <w:ind w:left="5760" w:hanging="360"/>
+      </w:pPr>
+    </w:lvl>
+    <w:lvl w:ilvl="8" w:tplc="FFFFFFFF" w:tentative="1">
+      <w:start w:val="1"/>
+      <w:numFmt w:val="lowerRoman"/>
+      <w:lvlText w:val="%9."/>
+      <w:lvlJc w:val="right"/>
+      <w:pPr>
+        <w:ind w:left="6480" w:hanging="180"/>
+      </w:pPr>
+    </w:lvl>
+  </w:abstractNum>
+  <w:abstractNum w:abstractNumId="3" w15:restartNumberingAfterBreak="0">
     <w:nsid w:val="525255A9"/>
     <w:multiLevelType w:val="hybridMultilevel"/>
     <w:tmpl w:val="23B68542"/>
@@ -823,7 +1584,7 @@
       </w:pPr>
     </w:lvl>
   </w:abstractNum>
-  <w:abstractNum w:abstractNumId="1" w15:restartNumberingAfterBreak="0">
+  <w:abstractNum w:abstractNumId="4" w15:restartNumberingAfterBreak="0">
     <w:nsid w:val="645F5EE7"/>
     <w:multiLevelType w:val="hybridMultilevel"/>
     <w:tmpl w:val="23B68542"/>
@@ -909,7 +1670,7 @@
       </w:pPr>
     </w:lvl>
   </w:abstractNum>
-  <w:abstractNum w:abstractNumId="2" w15:restartNumberingAfterBreak="0">
+  <w:abstractNum w:abstractNumId="5" w15:restartNumberingAfterBreak="0">
     <w:nsid w:val="674103FB"/>
     <w:multiLevelType w:val="hybridMultilevel"/>
     <w:tmpl w:val="D81A144E"/>
@@ -995,7 +1756,7 @@
       </w:pPr>
     </w:lvl>
   </w:abstractNum>
-  <w:abstractNum w:abstractNumId="3" w15:restartNumberingAfterBreak="0">
+  <w:abstractNum w:abstractNumId="6" w15:restartNumberingAfterBreak="0">
     <w:nsid w:val="6FEF6CAA"/>
     <w:multiLevelType w:val="hybridMultilevel"/>
     <w:tmpl w:val="23B68542"/>
@@ -1081,7 +1842,7 @@
       </w:pPr>
     </w:lvl>
   </w:abstractNum>
-  <w:abstractNum w:abstractNumId="4" w15:restartNumberingAfterBreak="0">
+  <w:abstractNum w:abstractNumId="7" w15:restartNumberingAfterBreak="0">
     <w:nsid w:val="74315775"/>
     <w:multiLevelType w:val="hybridMultilevel"/>
     <w:tmpl w:val="B35EB8F4"/>
@@ -1167,20 +1928,118 @@
       </w:pPr>
     </w:lvl>
   </w:abstractNum>
+  <w:abstractNum w:abstractNumId="8" w15:restartNumberingAfterBreak="0">
+    <w:nsid w:val="77C45A6B"/>
+    <w:multiLevelType w:val="hybridMultilevel"/>
+    <w:tmpl w:val="8AC407B4"/>
+    <w:lvl w:ilvl="0" w:tplc="FFFFFFFF">
+      <w:start w:val="1"/>
+      <w:numFmt w:val="decimal"/>
+      <w:lvlText w:val="%1."/>
+      <w:lvlJc w:val="left"/>
+      <w:pPr>
+        <w:ind w:left="720" w:hanging="360"/>
+      </w:pPr>
+    </w:lvl>
+    <w:lvl w:ilvl="1" w:tplc="FFFFFFFF" w:tentative="1">
+      <w:start w:val="1"/>
+      <w:numFmt w:val="lowerLetter"/>
+      <w:lvlText w:val="%2."/>
+      <w:lvlJc w:val="left"/>
+      <w:pPr>
+        <w:ind w:left="1440" w:hanging="360"/>
+      </w:pPr>
+    </w:lvl>
+    <w:lvl w:ilvl="2" w:tplc="FFFFFFFF" w:tentative="1">
+      <w:start w:val="1"/>
+      <w:numFmt w:val="lowerRoman"/>
+      <w:lvlText w:val="%3."/>
+      <w:lvlJc w:val="right"/>
+      <w:pPr>
+        <w:ind w:left="2160" w:hanging="180"/>
+      </w:pPr>
+    </w:lvl>
+    <w:lvl w:ilvl="3" w:tplc="FFFFFFFF" w:tentative="1">
+      <w:start w:val="1"/>
+      <w:numFmt w:val="decimal"/>
+      <w:lvlText w:val="%4."/>
+      <w:lvlJc w:val="left"/>
+      <w:pPr>
+        <w:ind w:left="2880" w:hanging="360"/>
+      </w:pPr>
+    </w:lvl>
+    <w:lvl w:ilvl="4" w:tplc="FFFFFFFF" w:tentative="1">
+      <w:start w:val="1"/>
+      <w:numFmt w:val="lowerLetter"/>
+      <w:lvlText w:val="%5."/>
+      <w:lvlJc w:val="left"/>
+      <w:pPr>
+        <w:ind w:left="3600" w:hanging="360"/>
+      </w:pPr>
+    </w:lvl>
+    <w:lvl w:ilvl="5" w:tplc="FFFFFFFF" w:tentative="1">
+      <w:start w:val="1"/>
+      <w:numFmt w:val="lowerRoman"/>
+      <w:lvlText w:val="%6."/>
+      <w:lvlJc w:val="right"/>
+      <w:pPr>
+        <w:ind w:left="4320" w:hanging="180"/>
+      </w:pPr>
+    </w:lvl>
+    <w:lvl w:ilvl="6" w:tplc="FFFFFFFF" w:tentative="1">
+      <w:start w:val="1"/>
+      <w:numFmt w:val="decimal"/>
+      <w:lvlText w:val="%7."/>
+      <w:lvlJc w:val="left"/>
+      <w:pPr>
+        <w:ind w:left="5040" w:hanging="360"/>
+      </w:pPr>
+    </w:lvl>
+    <w:lvl w:ilvl="7" w:tplc="FFFFFFFF" w:tentative="1">
+      <w:start w:val="1"/>
+      <w:numFmt w:val="lowerLetter"/>
+      <w:lvlText w:val="%8."/>
+      <w:lvlJc w:val="left"/>
+      <w:pPr>
+        <w:ind w:left="5760" w:hanging="360"/>
+      </w:pPr>
+    </w:lvl>
+    <w:lvl w:ilvl="8" w:tplc="FFFFFFFF" w:tentative="1">
+      <w:start w:val="1"/>
+      <w:numFmt w:val="lowerRoman"/>
+      <w:lvlText w:val="%9."/>
+      <w:lvlJc w:val="right"/>
+      <w:pPr>
+        <w:ind w:left="6480" w:hanging="180"/>
+      </w:pPr>
+    </w:lvl>
+  </w:abstractNum>
   <w:num w:numId="1" w16cid:durableId="1818296525">
+    <w:abstractNumId w:val="7"/>
+  </w:num>
+  <w:num w:numId="2" w16cid:durableId="1298098232">
+    <w:abstractNumId w:val="5"/>
+  </w:num>
+  <w:num w:numId="3" w16cid:durableId="1526359442">
+    <w:abstractNumId w:val="6"/>
+  </w:num>
+  <w:num w:numId="4" w16cid:durableId="255330278">
     <w:abstractNumId w:val="4"/>
   </w:num>
-  <w:num w:numId="2" w16cid:durableId="1298098232">
+  <w:num w:numId="5" w16cid:durableId="90243962">
+    <w:abstractNumId w:val="3"/>
+  </w:num>
+  <w:num w:numId="6" w16cid:durableId="1713114879">
+    <w:abstractNumId w:val="0"/>
+  </w:num>
+  <w:num w:numId="7" w16cid:durableId="346031283">
     <w:abstractNumId w:val="2"/>
   </w:num>
-  <w:num w:numId="3" w16cid:durableId="1526359442">
-    <w:abstractNumId w:val="3"/>
-  </w:num>
-  <w:num w:numId="4" w16cid:durableId="255330278">
+  <w:num w:numId="8" w16cid:durableId="497774791">
     <w:abstractNumId w:val="1"/>
   </w:num>
-  <w:num w:numId="5" w16cid:durableId="90243962">
-    <w:abstractNumId w:val="0"/>
+  <w:num w:numId="9" w16cid:durableId="2063287987">
+    <w:abstractNumId w:val="8"/>
   </w:num>
 </w:numbering>
 </file>
@@ -1585,7 +2444,7 @@
   <w:style w:type="paragraph" w:default="1" w:styleId="Normal">
     <w:name w:val="Normal"/>
     <w:qFormat/>
-    <w:rsid w:val="0031720F"/>
+    <w:rsid w:val="007D79C6"/>
   </w:style>
   <w:style w:type="character" w:default="1" w:styleId="DefaultParagraphFont">
     <w:name w:val="Default Paragraph Font"/>

</xml_diff>